<commit_message>
update profile + captcha
</commit_message>
<xml_diff>
--- a/Education.docx
+++ b/Education.docx
@@ -729,34 +729,93 @@
         <w:t>.</w:t>
       </w:r>
     </w:p>
+    <w:p>
+      <w:r>
+        <w:rPr>
+          <w:b/>
+        </w:rPr>
+        <w:t>R</w:t>
+      </w:r>
+      <w:proofErr w:type="spellStart"/>
+      <w:r>
+        <w:rPr>
+          <w:b/>
+          <w:lang w:val="en-US"/>
+        </w:rPr>
+        <w:t>edux</w:t>
+      </w:r>
+      <w:proofErr w:type="spellEnd"/>
+      <w:r>
+        <w:t xml:space="preserve"> </w:t>
+      </w:r>
+      <w:r>
+        <w:t>–</w:t>
+      </w:r>
+      <w:r>
+        <w:t xml:space="preserve"> </w:t>
+      </w:r>
+      <w:r>
+        <w:t xml:space="preserve">предоставляет возможность создать </w:t>
+      </w:r>
+      <w:r>
+        <w:rPr>
+          <w:lang w:val="en-US"/>
+        </w:rPr>
+        <w:t>store</w:t>
+      </w:r>
+    </w:p>
+    <w:p>
+      <w:proofErr w:type="spellStart"/>
+      <w:r>
+        <w:rPr>
+          <w:lang w:val="en-US"/>
+        </w:rPr>
+        <w:t>Npm</w:t>
+      </w:r>
+      <w:proofErr w:type="spellEnd"/>
+      <w:r>
+        <w:t xml:space="preserve"> </w:t>
+      </w:r>
+      <w:r>
+        <w:rPr>
+          <w:lang w:val="en-US"/>
+        </w:rPr>
+        <w:t>install</w:t>
+      </w:r>
+      <w:r>
+        <w:t xml:space="preserve"> </w:t>
+      </w:r>
+      <w:proofErr w:type="spellStart"/>
+      <w:r>
+        <w:rPr>
+          <w:lang w:val="en-US"/>
+        </w:rPr>
+        <w:t>redux</w:t>
+      </w:r>
+      <w:proofErr w:type="spellEnd"/>
+      <w:r>
+        <w:t xml:space="preserve"> </w:t>
+      </w:r>
+      <w:r>
+        <w:t>–</w:t>
+      </w:r>
+      <w:r>
+        <w:rPr>
+          <w:lang w:val="en-US"/>
+        </w:rPr>
+        <w:t>save</w:t>
+      </w:r>
+    </w:p>
     <w:p/>
     <w:p>
       <w:r>
         <w:rPr>
           <w:b/>
         </w:rPr>
-        <w:t>R</w:t>
-      </w:r>
-      <w:proofErr w:type="spellStart"/>
-      <w:r>
-        <w:rPr>
-          <w:b/>
-          <w:lang w:val="en-US"/>
-        </w:rPr>
-        <w:t>edux</w:t>
-      </w:r>
-      <w:proofErr w:type="spellEnd"/>
-      <w:r>
-        <w:t xml:space="preserve"> </w:t>
-      </w:r>
-      <w:r>
-        <w:t>–</w:t>
-      </w:r>
-      <w:r>
-        <w:t xml:space="preserve"> </w:t>
-      </w:r>
-      <w:r>
-        <w:t xml:space="preserve">предоставляет возможность создать </w:t>
+        <w:t>Контейнерная компонента</w:t>
+      </w:r>
+      <w:r>
+        <w:t xml:space="preserve"> – компонента которая создается поверх основной для выведения из нее обращения к </w:t>
       </w:r>
       <w:r>
         <w:rPr>
@@ -764,76 +823,16 @@
         </w:rPr>
         <w:t>store</w:t>
       </w:r>
-    </w:p>
-    <w:p>
-      <w:proofErr w:type="spellStart"/>
-      <w:r>
-        <w:rPr>
-          <w:lang w:val="en-US"/>
-        </w:rPr>
-        <w:t>Npm</w:t>
-      </w:r>
-      <w:proofErr w:type="spellEnd"/>
-      <w:r>
-        <w:t xml:space="preserve"> </w:t>
-      </w:r>
-      <w:r>
-        <w:rPr>
-          <w:lang w:val="en-US"/>
-        </w:rPr>
-        <w:t>install</w:t>
-      </w:r>
-      <w:r>
-        <w:t xml:space="preserve"> </w:t>
-      </w:r>
-      <w:proofErr w:type="spellStart"/>
-      <w:r>
-        <w:rPr>
-          <w:lang w:val="en-US"/>
-        </w:rPr>
-        <w:t>redux</w:t>
-      </w:r>
-      <w:proofErr w:type="spellEnd"/>
-      <w:r>
-        <w:t xml:space="preserve"> </w:t>
-      </w:r>
-      <w:r>
-        <w:t>–</w:t>
-      </w:r>
-      <w:r>
-        <w:rPr>
-          <w:lang w:val="en-US"/>
-        </w:rPr>
-        <w:t>save</w:t>
-      </w:r>
-    </w:p>
-    <w:p/>
+      <w:r>
+        <w:t xml:space="preserve"> (как понял чтобы основную компоненту можно было потом использовать повторно)</w:t>
+      </w:r>
+    </w:p>
     <w:p>
       <w:r>
         <w:rPr>
           <w:b/>
         </w:rPr>
         <w:lastRenderedPageBreak/>
-        <w:t>Контейнерная компонента</w:t>
-      </w:r>
-      <w:r>
-        <w:t xml:space="preserve"> – компонента которая создается поверх основной для выведения из нее обращения к </w:t>
-      </w:r>
-      <w:r>
-        <w:rPr>
-          <w:lang w:val="en-US"/>
-        </w:rPr>
-        <w:t>store</w:t>
-      </w:r>
-      <w:r>
-        <w:t xml:space="preserve"> (как понял чтобы основную компоненту можно было потом использовать повторно)</w:t>
-      </w:r>
-    </w:p>
-    <w:p>
-      <w:r>
-        <w:rPr>
-          <w:b/>
-        </w:rPr>
         <w:t>Контекст</w:t>
       </w:r>
       <w:r>
@@ -1587,44 +1586,44 @@
         <w:rPr>
           <w:lang w:val="en-US"/>
         </w:rPr>
+        <w:t>action</w:t>
+      </w:r>
+      <w:r>
+        <w:t xml:space="preserve"> и заменяем только те свойства которые и планировали изменить при таком </w:t>
+      </w:r>
+      <w:r>
+        <w:rPr>
+          <w:lang w:val="en-US"/>
+        </w:rPr>
+        <w:t>action</w:t>
+      </w:r>
+      <w:r>
+        <w:t xml:space="preserve">. </w:t>
+      </w:r>
+      <w:r>
+        <w:t xml:space="preserve">Большая часть </w:t>
+      </w:r>
+      <w:r>
+        <w:rPr>
+          <w:lang w:val="en-US"/>
+        </w:rPr>
+        <w:t>state</w:t>
+      </w:r>
+      <w:r>
+        <w:t xml:space="preserve"> остается не тронутой и просто копируется ссылка на него оператором расширения</w:t>
+      </w:r>
+      <w:r>
+        <w:t>.</w:t>
+      </w:r>
+    </w:p>
+    <w:p/>
+    <w:p>
+      <w:proofErr w:type="spellStart"/>
+      <w:r>
+        <w:rPr>
+          <w:lang w:val="en-US"/>
+        </w:rPr>
         <w:lastRenderedPageBreak/>
-        <w:t>action</w:t>
-      </w:r>
-      <w:r>
-        <w:t xml:space="preserve"> и заменяем только те свойства которые и планировали изменить при таком </w:t>
-      </w:r>
-      <w:r>
-        <w:rPr>
-          <w:lang w:val="en-US"/>
-        </w:rPr>
-        <w:t>action</w:t>
-      </w:r>
-      <w:r>
-        <w:t xml:space="preserve">. </w:t>
-      </w:r>
-      <w:r>
-        <w:t xml:space="preserve">Большая часть </w:t>
-      </w:r>
-      <w:r>
-        <w:rPr>
-          <w:lang w:val="en-US"/>
-        </w:rPr>
-        <w:t>state</w:t>
-      </w:r>
-      <w:r>
-        <w:t xml:space="preserve"> остается не тронутой и просто копируется ссылка на него оператором расширения</w:t>
-      </w:r>
-      <w:r>
-        <w:t>.</w:t>
-      </w:r>
-    </w:p>
-    <w:p/>
-    <w:p>
-      <w:proofErr w:type="spellStart"/>
-      <w:r>
-        <w:rPr>
-          <w:lang w:val="en-US"/>
-        </w:rPr>
         <w:t>followAC</w:t>
       </w:r>
       <w:proofErr w:type="spellEnd"/>
@@ -2234,7 +2233,13 @@
         <w:t xml:space="preserve"> </w:t>
       </w:r>
       <w:r>
-        <w:t xml:space="preserve">то объект созданный с помощью класса __ не будет обладать нужными умениями чтобы </w:t>
+        <w:t>то объе</w:t>
+      </w:r>
+      <w:r>
+        <w:t>кт созданный с помощью класса</w:t>
+      </w:r>
+      <w:r>
+        <w:t xml:space="preserve"> не будет обладать нужными умениями чтобы </w:t>
       </w:r>
       <w:r>
         <w:rPr>
@@ -2264,7 +2269,28 @@
       </w:r>
       <w:proofErr w:type="spellEnd"/>
       <w:r>
-        <w:t xml:space="preserve"> цикл – методы которые говорят компоненте что она должна обновиться/удалиться/создаться</w:t>
+        <w:t xml:space="preserve"> цикл – методы которые </w:t>
+      </w:r>
+      <w:r>
+        <w:t>вызываются при</w:t>
+      </w:r>
+      <w:r>
+        <w:t xml:space="preserve"> обнов</w:t>
+      </w:r>
+      <w:r>
+        <w:t>лении</w:t>
+      </w:r>
+      <w:r>
+        <w:t>/удал</w:t>
+      </w:r>
+      <w:r>
+        <w:t>ении</w:t>
+      </w:r>
+      <w:r>
+        <w:t>/созда</w:t>
+      </w:r>
+      <w:r>
+        <w:t>нии компоненты</w:t>
       </w:r>
     </w:p>
     <w:p>
@@ -2697,93 +2723,93 @@
         <w:rPr>
           <w:lang w:val="en-US"/>
         </w:rPr>
+        <w:t>Rest</w:t>
+      </w:r>
+      <w:r>
+        <w:t xml:space="preserve"> </w:t>
+      </w:r>
+      <w:r>
+        <w:rPr>
+          <w:lang w:val="en-US"/>
+        </w:rPr>
+        <w:t>API</w:t>
+      </w:r>
+      <w:r>
+        <w:t xml:space="preserve"> – </w:t>
+      </w:r>
+      <w:r>
+        <w:t>договоренность работы с сервером</w:t>
+      </w:r>
+    </w:p>
+    <w:p>
+      <w:pPr>
+        <w:spacing w:after="0"/>
+      </w:pPr>
+      <w:r>
+        <w:rPr>
+          <w:lang w:val="en-US"/>
+        </w:rPr>
+        <w:t>Request</w:t>
+      </w:r>
+      <w:r>
+        <w:t xml:space="preserve"> </w:t>
+      </w:r>
+      <w:r>
+        <w:rPr>
+          <w:lang w:val="en-US"/>
+        </w:rPr>
+        <w:t>Method</w:t>
+      </w:r>
+      <w:r>
+        <w:t xml:space="preserve">: </w:t>
+      </w:r>
+      <w:r>
+        <w:rPr>
+          <w:lang w:val="en-US"/>
+        </w:rPr>
+        <w:t>OPTIONS</w:t>
+      </w:r>
+      <w:r>
+        <w:t xml:space="preserve"> </w:t>
+      </w:r>
+      <w:r>
+        <w:t>- нужен</w:t>
+      </w:r>
+      <w:r>
+        <w:t xml:space="preserve"> </w:t>
+      </w:r>
+      <w:r>
+        <w:t>для</w:t>
+      </w:r>
+      <w:r>
+        <w:t xml:space="preserve"> «</w:t>
+      </w:r>
+      <w:r>
+        <w:t>разузнать обстановку</w:t>
+      </w:r>
+      <w:r>
+        <w:t>»</w:t>
+      </w:r>
+      <w:r>
+        <w:t xml:space="preserve"> на сервере на который отправляется запрос. (принимает ли он вообще такой тип запросов, такие свойства)</w:t>
+      </w:r>
+    </w:p>
+    <w:p>
+      <w:pPr>
+        <w:spacing w:after="0"/>
+      </w:pPr>
+    </w:p>
+    <w:p>
+      <w:pPr>
+        <w:spacing w:after="0"/>
+      </w:pPr>
+      <w:proofErr w:type="spellStart"/>
+      <w:r>
+        <w:rPr>
+          <w:b/>
+          <w:lang w:val="en-US"/>
+        </w:rPr>
         <w:lastRenderedPageBreak/>
-        <w:t>Rest</w:t>
-      </w:r>
-      <w:r>
-        <w:t xml:space="preserve"> </w:t>
-      </w:r>
-      <w:r>
-        <w:rPr>
-          <w:lang w:val="en-US"/>
-        </w:rPr>
-        <w:t>API</w:t>
-      </w:r>
-      <w:r>
-        <w:t xml:space="preserve"> – </w:t>
-      </w:r>
-      <w:r>
-        <w:t>договоренность работы с сервером</w:t>
-      </w:r>
-    </w:p>
-    <w:p>
-      <w:pPr>
-        <w:spacing w:after="0"/>
-      </w:pPr>
-      <w:r>
-        <w:rPr>
-          <w:lang w:val="en-US"/>
-        </w:rPr>
-        <w:t>Request</w:t>
-      </w:r>
-      <w:r>
-        <w:t xml:space="preserve"> </w:t>
-      </w:r>
-      <w:r>
-        <w:rPr>
-          <w:lang w:val="en-US"/>
-        </w:rPr>
-        <w:t>Method</w:t>
-      </w:r>
-      <w:r>
-        <w:t xml:space="preserve">: </w:t>
-      </w:r>
-      <w:r>
-        <w:rPr>
-          <w:lang w:val="en-US"/>
-        </w:rPr>
-        <w:t>OPTIONS</w:t>
-      </w:r>
-      <w:r>
-        <w:t xml:space="preserve"> </w:t>
-      </w:r>
-      <w:r>
-        <w:t>- нужен</w:t>
-      </w:r>
-      <w:r>
-        <w:t xml:space="preserve"> </w:t>
-      </w:r>
-      <w:r>
-        <w:t>для</w:t>
-      </w:r>
-      <w:r>
-        <w:t xml:space="preserve"> «</w:t>
-      </w:r>
-      <w:r>
-        <w:t>разузнать обстановку</w:t>
-      </w:r>
-      <w:r>
-        <w:t>»</w:t>
-      </w:r>
-      <w:r>
-        <w:t xml:space="preserve"> на сервере на который отправляется запрос. (принимает ли он вообще такой тип запросов, такие свойства)</w:t>
-      </w:r>
-    </w:p>
-    <w:p>
-      <w:pPr>
-        <w:spacing w:after="0"/>
-      </w:pPr>
-    </w:p>
-    <w:p>
-      <w:pPr>
-        <w:spacing w:after="0"/>
-      </w:pPr>
-      <w:proofErr w:type="spellStart"/>
-      <w:r>
-        <w:rPr>
-          <w:b/>
-          <w:lang w:val="en-US"/>
-        </w:rPr>
         <w:t>Thunk</w:t>
       </w:r>
       <w:proofErr w:type="spellEnd"/>
@@ -3276,9 +3302,6 @@
     <w:p>
       <w:pPr>
         <w:spacing w:after="0"/>
-        <w:rPr>
-          <w:lang w:val="en-US"/>
-        </w:rPr>
       </w:pPr>
       <w:proofErr w:type="gramStart"/>
       <w:r>
@@ -3289,9 +3312,6 @@
         <w:t>compose</w:t>
       </w:r>
       <w:r>
-        <w:rPr>
-          <w:lang w:val="en-US"/>
-        </w:rPr>
         <w:t>(</w:t>
       </w:r>
       <w:proofErr w:type="gramEnd"/>
@@ -3299,14 +3319,8 @@
     <w:p>
       <w:pPr>
         <w:spacing w:after="0"/>
-        <w:rPr>
-          <w:lang w:val="en-US"/>
-        </w:rPr>
-      </w:pPr>
-      <w:r>
-        <w:rPr>
-          <w:lang w:val="en-US"/>
-        </w:rPr>
+      </w:pPr>
+      <w:r>
         <w:t xml:space="preserve">  </w:t>
       </w:r>
       <w:proofErr w:type="gramStart"/>
@@ -3317,9 +3331,6 @@
         <w:t>connect</w:t>
       </w:r>
       <w:r>
-        <w:rPr>
-          <w:lang w:val="en-US"/>
-        </w:rPr>
         <w:t>(</w:t>
       </w:r>
       <w:proofErr w:type="spellStart"/>
@@ -3332,9 +3343,6 @@
       </w:r>
       <w:proofErr w:type="spellEnd"/>
       <w:r>
-        <w:rPr>
-          <w:lang w:val="en-US"/>
-        </w:rPr>
         <w:t xml:space="preserve">, </w:t>
       </w:r>
       <w:proofErr w:type="spellStart"/>
@@ -3346,23 +3354,14 @@
       </w:r>
       <w:proofErr w:type="spellEnd"/>
       <w:r>
-        <w:rPr>
-          <w:lang w:val="en-US"/>
-        </w:rPr>
         <w:t>),</w:t>
       </w:r>
     </w:p>
     <w:p>
       <w:pPr>
         <w:spacing w:after="0"/>
-        <w:rPr>
-          <w:lang w:val="en-US"/>
-        </w:rPr>
-      </w:pPr>
-      <w:r>
-        <w:rPr>
-          <w:lang w:val="en-US"/>
-        </w:rPr>
+      </w:pPr>
+      <w:r>
         <w:t xml:space="preserve">  </w:t>
       </w:r>
       <w:proofErr w:type="spellStart"/>
@@ -3377,249 +3376,496 @@
     <w:p>
       <w:pPr>
         <w:spacing w:after="0"/>
-        <w:rPr>
-          <w:lang w:val="en-US"/>
-        </w:rPr>
+      </w:pPr>
+      <w:r>
+        <w:t>)(</w:t>
+      </w:r>
+      <w:r>
+        <w:rPr>
+          <w:lang w:val="en-US"/>
+        </w:rPr>
+        <w:t>Dialogs</w:t>
+      </w:r>
+      <w:r>
+        <w:t>);</w:t>
+      </w:r>
+    </w:p>
+    <w:p>
+      <w:pPr>
+        <w:spacing w:after="0"/>
+      </w:pPr>
+      <w:r>
+        <w:t>Логика</w:t>
+      </w:r>
+      <w:r>
+        <w:t xml:space="preserve">:  </w:t>
+      </w:r>
+      <w:r>
+        <w:t>возьми</w:t>
+      </w:r>
+      <w:r>
+        <w:t xml:space="preserve"> </w:t>
+      </w:r>
+      <w:r>
+        <w:rPr>
+          <w:lang w:val="en-US"/>
+        </w:rPr>
+        <w:t>Dialogs</w:t>
+      </w:r>
+      <w:r>
+        <w:t xml:space="preserve"> </w:t>
+      </w:r>
+      <w:r>
+        <w:t>закинь</w:t>
+      </w:r>
+      <w:r>
+        <w:t xml:space="preserve"> </w:t>
+      </w:r>
+      <w:r>
+        <w:t>в</w:t>
+      </w:r>
+      <w:r>
+        <w:t xml:space="preserve"> </w:t>
+      </w:r>
+      <w:r>
+        <w:t>функцию</w:t>
+      </w:r>
+      <w:r>
+        <w:t xml:space="preserve"> </w:t>
+      </w:r>
+      <w:proofErr w:type="spellStart"/>
+      <w:r>
+        <w:rPr>
+          <w:lang w:val="en-US"/>
+        </w:rPr>
+        <w:t>withAuthRedirect</w:t>
+      </w:r>
+      <w:proofErr w:type="spellEnd"/>
+      <w:r>
+        <w:t xml:space="preserve"> </w:t>
+      </w:r>
+      <w:r>
+        <w:t>получи</w:t>
+      </w:r>
+      <w:r>
+        <w:t xml:space="preserve"> </w:t>
+      </w:r>
+      <w:r>
+        <w:t>результат</w:t>
+      </w:r>
+      <w:r>
+        <w:t xml:space="preserve"> </w:t>
+      </w:r>
+      <w:r>
+        <w:t>и</w:t>
+      </w:r>
+      <w:r>
+        <w:t xml:space="preserve"> </w:t>
+      </w:r>
+      <w:r>
+        <w:t>этот</w:t>
+      </w:r>
+      <w:r>
+        <w:t xml:space="preserve"> </w:t>
+      </w:r>
+      <w:r>
+        <w:t>результат</w:t>
+      </w:r>
+      <w:r>
+        <w:t xml:space="preserve"> </w:t>
+      </w:r>
+      <w:r>
+        <w:t>закинь</w:t>
+      </w:r>
+      <w:r>
+        <w:t xml:space="preserve"> </w:t>
+      </w:r>
+      <w:r>
+        <w:t>в</w:t>
+      </w:r>
+      <w:r>
+        <w:t xml:space="preserve"> </w:t>
+      </w:r>
+      <w:r>
+        <w:rPr>
+          <w:lang w:val="en-US"/>
+        </w:rPr>
+        <w:t>connect</w:t>
+      </w:r>
+      <w:r>
+        <w:t xml:space="preserve"> (</w:t>
+      </w:r>
+      <w:r>
+        <w:t>получается</w:t>
+      </w:r>
+      <w:r>
+        <w:t xml:space="preserve"> </w:t>
+      </w:r>
+      <w:r>
+        <w:t>что</w:t>
+      </w:r>
+      <w:r>
+        <w:t xml:space="preserve"> </w:t>
+      </w:r>
+      <w:r>
+        <w:t>идут</w:t>
+      </w:r>
+      <w:r>
+        <w:t xml:space="preserve"> </w:t>
+      </w:r>
+      <w:r>
+        <w:t>сверху</w:t>
+      </w:r>
+      <w:r>
+        <w:t xml:space="preserve"> </w:t>
+      </w:r>
+      <w:proofErr w:type="spellStart"/>
+      <w:r>
+        <w:t>вних</w:t>
+      </w:r>
+      <w:proofErr w:type="spellEnd"/>
+      <w:r>
+        <w:t xml:space="preserve"> </w:t>
+      </w:r>
+      <w:r>
+        <w:t>по</w:t>
+      </w:r>
+      <w:r>
+        <w:t xml:space="preserve"> </w:t>
+      </w:r>
+      <w:r>
+        <w:t>уровням</w:t>
+      </w:r>
+      <w:r>
+        <w:t xml:space="preserve"> </w:t>
+      </w:r>
+      <w:r>
+        <w:t>вложенности</w:t>
+      </w:r>
+      <w:r>
+        <w:t>(</w:t>
+      </w:r>
+      <w:r>
+        <w:t>чем</w:t>
+      </w:r>
+      <w:r>
+        <w:t xml:space="preserve"> </w:t>
+      </w:r>
+      <w:r>
+        <w:t>выше</w:t>
+      </w:r>
+      <w:r>
+        <w:t xml:space="preserve"> </w:t>
+      </w:r>
+      <w:r>
+        <w:t>функция</w:t>
+      </w:r>
+      <w:r>
+        <w:t xml:space="preserve"> </w:t>
+      </w:r>
+      <w:r>
+        <w:t>по</w:t>
+      </w:r>
+      <w:r>
+        <w:t xml:space="preserve"> </w:t>
+      </w:r>
+      <w:r>
+        <w:t>списку</w:t>
+      </w:r>
+      <w:r>
+        <w:t xml:space="preserve">, </w:t>
+      </w:r>
+      <w:r>
+        <w:t>тем</w:t>
+      </w:r>
+      <w:r>
+        <w:t xml:space="preserve"> </w:t>
+      </w:r>
+      <w:r>
+        <w:t>ближе</w:t>
+      </w:r>
+      <w:r>
+        <w:t xml:space="preserve"> </w:t>
+      </w:r>
+      <w:r>
+        <w:t>она</w:t>
+      </w:r>
+      <w:r>
+        <w:t xml:space="preserve"> </w:t>
+      </w:r>
+      <w:r>
+        <w:t>к</w:t>
+      </w:r>
+      <w:r>
+        <w:t xml:space="preserve"> </w:t>
+      </w:r>
+      <w:r>
+        <w:rPr>
+          <w:lang w:val="en-US"/>
+        </w:rPr>
+        <w:t>export</w:t>
+      </w:r>
+      <w:r>
+        <w:t>)</w:t>
+      </w:r>
+      <w:r>
+        <w:t>)</w:t>
+      </w:r>
+    </w:p>
+    <w:p>
+      <w:pPr>
+        <w:spacing w:after="0"/>
+      </w:pPr>
+    </w:p>
+    <w:p>
+      <w:pPr>
+        <w:spacing w:after="0"/>
+      </w:pPr>
+      <w:r>
+        <w:t>Локальными данными обычно делают данные которые не являются бизнес данными(не глобальные/не так важны в целом/временно нужны только отдельному компоненту)</w:t>
+      </w:r>
+    </w:p>
+    <w:p>
+      <w:pPr>
+        <w:spacing w:after="0"/>
       </w:pPr>
       <w:proofErr w:type="gramStart"/>
       <w:r>
         <w:rPr>
           <w:lang w:val="en-US"/>
         </w:rPr>
-        <w:t>)(</w:t>
-      </w:r>
+        <w:t>this</w:t>
+      </w:r>
+      <w:r>
+        <w:t>.</w:t>
+      </w:r>
+      <w:proofErr w:type="spellStart"/>
+      <w:r>
+        <w:rPr>
+          <w:lang w:val="en-US"/>
+        </w:rPr>
+        <w:t>forceUpdate</w:t>
+      </w:r>
+      <w:proofErr w:type="spellEnd"/>
       <w:proofErr w:type="gramEnd"/>
       <w:r>
-        <w:rPr>
-          <w:lang w:val="en-US"/>
-        </w:rPr>
-        <w:t>Dialogs</w:t>
-      </w:r>
-      <w:r>
-        <w:rPr>
-          <w:lang w:val="en-US"/>
-        </w:rPr>
-        <w:t>);</w:t>
-      </w:r>
-    </w:p>
-    <w:p>
-      <w:pPr>
-        <w:spacing w:after="0"/>
-      </w:pPr>
-      <w:r>
-        <w:t>Логика</w:t>
-      </w:r>
-      <w:r>
-        <w:t xml:space="preserve">:  </w:t>
-      </w:r>
-      <w:r>
-        <w:t>возьми</w:t>
-      </w:r>
-      <w:r>
-        <w:t xml:space="preserve"> </w:t>
-      </w:r>
-      <w:r>
-        <w:rPr>
-          <w:lang w:val="en-US"/>
-        </w:rPr>
-        <w:t>Dialogs</w:t>
-      </w:r>
-      <w:r>
-        <w:t xml:space="preserve"> </w:t>
-      </w:r>
-      <w:r>
-        <w:t>закинь</w:t>
-      </w:r>
-      <w:r>
+        <w:t xml:space="preserve">() – </w:t>
+      </w:r>
+      <w:r>
+        <w:t xml:space="preserve">заставляет </w:t>
+      </w:r>
+      <w:r>
+        <w:rPr>
+          <w:lang w:val="en-US"/>
+        </w:rPr>
+        <w:t>react</w:t>
+      </w:r>
+      <w:r>
+        <w:t xml:space="preserve"> </w:t>
+      </w:r>
+      <w:proofErr w:type="spellStart"/>
+      <w:r>
+        <w:t>перересовать</w:t>
+      </w:r>
+      <w:proofErr w:type="spellEnd"/>
+      <w:r>
+        <w:t xml:space="preserve"> компонент принудительно</w:t>
+      </w:r>
+    </w:p>
+    <w:p>
+      <w:pPr>
+        <w:spacing w:after="0"/>
+      </w:pPr>
+    </w:p>
+    <w:p>
+      <w:pPr>
+        <w:spacing w:after="0"/>
+        <w:rPr>
+          <w:lang w:val="en-US"/>
+        </w:rPr>
+      </w:pPr>
+      <w:proofErr w:type="spellStart"/>
+      <w:r>
+        <w:rPr>
+          <w:lang w:val="en-US"/>
+        </w:rPr>
+        <w:t>npm</w:t>
+      </w:r>
+      <w:proofErr w:type="spellEnd"/>
+      <w:r>
+        <w:rPr>
+          <w:lang w:val="en-US"/>
+        </w:rPr>
+        <w:t xml:space="preserve"> </w:t>
+      </w:r>
+      <w:proofErr w:type="spellStart"/>
+      <w:r>
+        <w:rPr>
+          <w:lang w:val="en-US"/>
+        </w:rPr>
+        <w:t>i</w:t>
+      </w:r>
+      <w:proofErr w:type="spellEnd"/>
+      <w:r>
+        <w:rPr>
+          <w:lang w:val="en-US"/>
+        </w:rPr>
+        <w:t xml:space="preserve"> </w:t>
+      </w:r>
+      <w:proofErr w:type="spellStart"/>
+      <w:r>
+        <w:rPr>
+          <w:lang w:val="en-US"/>
+        </w:rPr>
+        <w:t>redux</w:t>
+      </w:r>
+      <w:proofErr w:type="spellEnd"/>
+      <w:r>
+        <w:rPr>
+          <w:lang w:val="en-US"/>
+        </w:rPr>
+        <w:t>-form</w:t>
+      </w:r>
+    </w:p>
+    <w:p>
+      <w:pPr>
+        <w:spacing w:after="0"/>
+        <w:rPr>
+          <w:lang w:val="en-US"/>
+        </w:rPr>
+      </w:pPr>
+      <w:r>
+        <w:t>Добавить</w:t>
+      </w:r>
+      <w:r>
+        <w:rPr>
+          <w:lang w:val="en-US"/>
+        </w:rPr>
         <w:t xml:space="preserve"> </w:t>
       </w:r>
       <w:r>
         <w:t>в</w:t>
       </w:r>
       <w:r>
-        <w:t xml:space="preserve"> </w:t>
-      </w:r>
-      <w:r>
-        <w:t>функцию</w:t>
-      </w:r>
-      <w:r>
-        <w:t xml:space="preserve"> </w:t>
-      </w:r>
-      <w:proofErr w:type="spellStart"/>
-      <w:r>
-        <w:rPr>
-          <w:lang w:val="en-US"/>
-        </w:rPr>
-        <w:t>withAuthRedirect</w:t>
-      </w:r>
-      <w:proofErr w:type="spellEnd"/>
-      <w:r>
-        <w:t xml:space="preserve"> </w:t>
-      </w:r>
-      <w:r>
-        <w:t>получи</w:t>
-      </w:r>
-      <w:r>
-        <w:t xml:space="preserve"> </w:t>
-      </w:r>
-      <w:r>
-        <w:t>результат</w:t>
-      </w:r>
-      <w:r>
-        <w:t xml:space="preserve"> </w:t>
-      </w:r>
-      <w:r>
-        <w:t>и</w:t>
-      </w:r>
-      <w:r>
-        <w:t xml:space="preserve"> </w:t>
-      </w:r>
-      <w:r>
-        <w:t>этот</w:t>
-      </w:r>
-      <w:r>
-        <w:t xml:space="preserve"> </w:t>
-      </w:r>
-      <w:r>
-        <w:t>результат</w:t>
-      </w:r>
-      <w:r>
-        <w:t xml:space="preserve"> </w:t>
-      </w:r>
-      <w:r>
-        <w:t>закинь</w:t>
-      </w:r>
-      <w:r>
-        <w:t xml:space="preserve"> </w:t>
-      </w:r>
-      <w:r>
-        <w:t>в</w:t>
-      </w:r>
-      <w:r>
-        <w:t xml:space="preserve"> </w:t>
-      </w:r>
-      <w:r>
-        <w:rPr>
-          <w:lang w:val="en-US"/>
-        </w:rPr>
-        <w:t>connect</w:t>
-      </w:r>
-      <w:r>
-        <w:t xml:space="preserve"> (</w:t>
-      </w:r>
-      <w:r>
-        <w:t>получается</w:t>
-      </w:r>
-      <w:r>
-        <w:t xml:space="preserve"> </w:t>
-      </w:r>
-      <w:r>
-        <w:t>что</w:t>
-      </w:r>
-      <w:r>
-        <w:t xml:space="preserve"> </w:t>
-      </w:r>
-      <w:r>
-        <w:t>идут</w:t>
-      </w:r>
-      <w:r>
-        <w:t xml:space="preserve"> </w:t>
-      </w:r>
-      <w:r>
-        <w:t>сверху</w:t>
-      </w:r>
-      <w:r>
-        <w:t xml:space="preserve"> </w:t>
-      </w:r>
-      <w:proofErr w:type="spellStart"/>
-      <w:r>
-        <w:t>вних</w:t>
-      </w:r>
-      <w:proofErr w:type="spellEnd"/>
-      <w:r>
-        <w:t xml:space="preserve"> </w:t>
-      </w:r>
-      <w:r>
-        <w:t>по</w:t>
-      </w:r>
-      <w:r>
-        <w:t xml:space="preserve"> </w:t>
-      </w:r>
-      <w:r>
-        <w:t>уровням</w:t>
-      </w:r>
-      <w:r>
-        <w:t xml:space="preserve"> </w:t>
-      </w:r>
-      <w:r>
-        <w:t>вложенности</w:t>
-      </w:r>
-      <w:r>
-        <w:t>(</w:t>
-      </w:r>
-      <w:r>
-        <w:t>чем</w:t>
-      </w:r>
-      <w:r>
-        <w:t xml:space="preserve"> </w:t>
-      </w:r>
-      <w:r>
-        <w:t>выше</w:t>
-      </w:r>
-      <w:r>
-        <w:t xml:space="preserve"> </w:t>
-      </w:r>
-      <w:r>
-        <w:t>функция</w:t>
-      </w:r>
-      <w:r>
-        <w:t xml:space="preserve"> </w:t>
-      </w:r>
-      <w:r>
-        <w:t>по</w:t>
-      </w:r>
-      <w:r>
-        <w:t xml:space="preserve"> </w:t>
-      </w:r>
-      <w:r>
-        <w:t>списку</w:t>
-      </w:r>
-      <w:r>
-        <w:t xml:space="preserve">, </w:t>
-      </w:r>
-      <w:r>
-        <w:t>тем</w:t>
-      </w:r>
-      <w:r>
-        <w:t xml:space="preserve"> </w:t>
-      </w:r>
-      <w:r>
-        <w:t>ближе</w:t>
-      </w:r>
-      <w:r>
-        <w:t xml:space="preserve"> </w:t>
-      </w:r>
-      <w:r>
-        <w:t>она</w:t>
-      </w:r>
-      <w:r>
-        <w:t xml:space="preserve"> </w:t>
-      </w:r>
-      <w:r>
-        <w:t>к</w:t>
-      </w:r>
-      <w:r>
-        <w:t xml:space="preserve"> </w:t>
-      </w:r>
-      <w:r>
-        <w:rPr>
-          <w:lang w:val="en-US"/>
-        </w:rPr>
-        <w:t>export</w:t>
-      </w:r>
+        <w:rPr>
+          <w:lang w:val="en-US"/>
+        </w:rPr>
+        <w:t xml:space="preserve"> </w:t>
+      </w:r>
+      <w:r>
+        <w:rPr>
+          <w:lang w:val="en-US"/>
+        </w:rPr>
+        <w:t>reduxStore</w:t>
+      </w:r>
+      <w:r>
+        <w:rPr>
+          <w:lang w:val="en-US"/>
+        </w:rPr>
+        <w:t>.</w:t>
+      </w:r>
+      <w:r>
+        <w:rPr>
+          <w:lang w:val="en-US"/>
+        </w:rPr>
+        <w:t>js</w:t>
+      </w:r>
+    </w:p>
+    <w:p>
+      <w:pPr>
+        <w:spacing w:after="0"/>
+      </w:pPr>
+      <w:r>
+        <w:rPr>
+          <w:lang w:val="en-US"/>
+        </w:rPr>
+        <w:t>Input</w:t>
+      </w:r>
+      <w:r>
+        <w:t xml:space="preserve"> </w:t>
+      </w:r>
+      <w:r>
+        <w:t xml:space="preserve">меняем на </w:t>
+      </w:r>
+      <w:r>
+        <w:rPr>
+          <w:b/>
+          <w:lang w:val="en-US"/>
+        </w:rPr>
+        <w:t>Field</w:t>
+      </w:r>
+      <w:r>
+        <w:t xml:space="preserve"> (тоже является контейнерной компонентой которая рисует другую компоненту)</w:t>
+      </w:r>
+    </w:p>
+    <w:p>
+      <w:pPr>
+        <w:spacing w:after="0"/>
+      </w:pPr>
+      <w:proofErr w:type="spellStart"/>
+      <w:r>
+        <w:rPr>
+          <w:b/>
+        </w:rPr>
+        <w:t>reduxForm</w:t>
+      </w:r>
+      <w:proofErr w:type="spellEnd"/>
+      <w:r>
+        <w:t>({</w:t>
+      </w:r>
+    </w:p>
+    <w:p>
+      <w:pPr>
+        <w:spacing w:after="0"/>
+      </w:pPr>
+      <w:r>
+        <w:t xml:space="preserve">  </w:t>
+      </w:r>
+      <w:proofErr w:type="spellStart"/>
+      <w:r>
+        <w:t>form</w:t>
+      </w:r>
+      <w:proofErr w:type="spellEnd"/>
+      <w:r>
+        <w:t>: "</w:t>
+      </w:r>
+      <w:proofErr w:type="spellStart"/>
+      <w:r>
+        <w:t>login</w:t>
+      </w:r>
+      <w:proofErr w:type="spellEnd"/>
+      <w:r>
+        <w:t xml:space="preserve">" // что то типа идентификатора для формы (не относится не к </w:t>
+      </w:r>
+      <w:proofErr w:type="spellStart"/>
+      <w:r>
+        <w:t>html</w:t>
+      </w:r>
+      <w:proofErr w:type="spellEnd"/>
+      <w:r>
+        <w:t xml:space="preserve"> не к полю в </w:t>
+      </w:r>
+      <w:proofErr w:type="spellStart"/>
+      <w:r>
+        <w:t>store</w:t>
+      </w:r>
+      <w:proofErr w:type="spellEnd"/>
       <w:r>
         <w:t>)</w:t>
       </w:r>
+    </w:p>
+    <w:p>
+      <w:pPr>
+        <w:spacing w:after="0"/>
+      </w:pPr>
+      <w:r>
+        <w:t>})(</w:t>
+      </w:r>
+      <w:proofErr w:type="spellStart"/>
+      <w:r>
+        <w:t>LoginForm</w:t>
+      </w:r>
+      <w:proofErr w:type="spellEnd"/>
       <w:r>
         <w:t>)</w:t>
       </w:r>
@@ -3628,319 +3874,103 @@
       <w:pPr>
         <w:spacing w:after="0"/>
       </w:pPr>
-    </w:p>
-    <w:p>
-      <w:pPr>
-        <w:spacing w:after="0"/>
-      </w:pPr>
-      <w:r>
-        <w:t>Локальными данными обычно делают данные которые не являются бизнес данными(не глобальные/не так важны в целом/временно нужны только отдельному компоненту)</w:t>
-      </w:r>
-    </w:p>
-    <w:p>
-      <w:pPr>
-        <w:spacing w:after="0"/>
-      </w:pPr>
+      <w:proofErr w:type="spellStart"/>
+      <w:r>
+        <w:t>handleSubmit</w:t>
+      </w:r>
+      <w:proofErr w:type="spellEnd"/>
+      <w:r>
+        <w:t xml:space="preserve"> </w:t>
+      </w:r>
+      <w:r>
+        <w:t>прокидывает</w:t>
+      </w:r>
+      <w:r>
+        <w:t>ся</w:t>
+      </w:r>
+      <w:r>
+        <w:t xml:space="preserve"> </w:t>
+      </w:r>
+      <w:proofErr w:type="spellStart"/>
+      <w:r>
+        <w:rPr>
+          <w:lang w:val="en-US"/>
+        </w:rPr>
+        <w:t>reduxForm</w:t>
+      </w:r>
+      <w:proofErr w:type="spellEnd"/>
+    </w:p>
+    <w:p>
+      <w:pPr>
+        <w:spacing w:after="0"/>
+      </w:pPr>
+      <w:proofErr w:type="spellStart"/>
+      <w:r>
+        <w:rPr>
+          <w:lang w:val="en-US"/>
+        </w:rPr>
+        <w:t>initialValues</w:t>
+      </w:r>
+      <w:proofErr w:type="spellEnd"/>
+      <w:r>
+        <w:t xml:space="preserve"> – </w:t>
+      </w:r>
+      <w:r>
+        <w:t xml:space="preserve">объект с таким именем прокидывать в качестве инициализационных </w:t>
+      </w:r>
       <w:proofErr w:type="gramStart"/>
       <w:r>
-        <w:rPr>
-          <w:lang w:val="en-US"/>
-        </w:rPr>
-        <w:t>this</w:t>
+        <w:t>значений(</w:t>
+      </w:r>
+      <w:proofErr w:type="gramEnd"/>
+      <w:r>
+        <w:t xml:space="preserve">ключи должны соответствовать атрибутам </w:t>
+      </w:r>
+      <w:r>
+        <w:rPr>
+          <w:lang w:val="en-US"/>
+        </w:rPr>
+        <w:t>name</w:t>
+      </w:r>
+      <w:r>
+        <w:t xml:space="preserve"> у </w:t>
+      </w:r>
+      <w:r>
+        <w:rPr>
+          <w:lang w:val="en-US"/>
+        </w:rPr>
+        <w:t>field</w:t>
+      </w:r>
+      <w:bookmarkStart w:id="0" w:name="_GoBack"/>
+      <w:bookmarkEnd w:id="0"/>
+      <w:r>
+        <w:t>)</w:t>
+      </w:r>
+    </w:p>
+    <w:p>
+      <w:pPr>
+        <w:spacing w:after="0"/>
+      </w:pPr>
+      <w:r>
+        <w:t xml:space="preserve">Ошибки </w:t>
+      </w:r>
+      <w:proofErr w:type="spellStart"/>
+      <w:r>
+        <w:t>валидации</w:t>
+      </w:r>
+      <w:proofErr w:type="spellEnd"/>
+      <w:r>
+        <w:t xml:space="preserve"> лежат в </w:t>
+      </w:r>
+      <w:r>
+        <w:rPr>
+          <w:lang w:val="en-US"/>
+        </w:rPr>
+        <w:t>meta</w:t>
       </w:r>
       <w:r>
         <w:t>.</w:t>
       </w:r>
-      <w:proofErr w:type="spellStart"/>
-      <w:r>
-        <w:rPr>
-          <w:lang w:val="en-US"/>
-        </w:rPr>
-        <w:t>forceUpdate</w:t>
-      </w:r>
-      <w:proofErr w:type="spellEnd"/>
-      <w:proofErr w:type="gramEnd"/>
-      <w:r>
-        <w:t xml:space="preserve">() – </w:t>
-      </w:r>
-      <w:r>
-        <w:t xml:space="preserve">заставляет </w:t>
-      </w:r>
-      <w:r>
-        <w:rPr>
-          <w:lang w:val="en-US"/>
-        </w:rPr>
-        <w:t>react</w:t>
-      </w:r>
-      <w:r>
-        <w:t xml:space="preserve"> </w:t>
-      </w:r>
-      <w:proofErr w:type="spellStart"/>
-      <w:r>
-        <w:t>перересовать</w:t>
-      </w:r>
-      <w:proofErr w:type="spellEnd"/>
-      <w:r>
-        <w:t xml:space="preserve"> компонент принудительно</w:t>
-      </w:r>
-    </w:p>
-    <w:p>
-      <w:pPr>
-        <w:spacing w:after="0"/>
-      </w:pPr>
-    </w:p>
-    <w:p>
-      <w:pPr>
-        <w:spacing w:after="0"/>
-        <w:rPr>
-          <w:lang w:val="en-US"/>
-        </w:rPr>
-      </w:pPr>
-      <w:proofErr w:type="spellStart"/>
-      <w:r>
-        <w:rPr>
-          <w:lang w:val="en-US"/>
-        </w:rPr>
-        <w:t>npm</w:t>
-      </w:r>
-      <w:proofErr w:type="spellEnd"/>
-      <w:r>
-        <w:rPr>
-          <w:lang w:val="en-US"/>
-        </w:rPr>
-        <w:t xml:space="preserve"> </w:t>
-      </w:r>
-      <w:proofErr w:type="spellStart"/>
-      <w:r>
-        <w:rPr>
-          <w:lang w:val="en-US"/>
-        </w:rPr>
-        <w:t>i</w:t>
-      </w:r>
-      <w:proofErr w:type="spellEnd"/>
-      <w:r>
-        <w:rPr>
-          <w:lang w:val="en-US"/>
-        </w:rPr>
-        <w:t xml:space="preserve"> </w:t>
-      </w:r>
-      <w:proofErr w:type="spellStart"/>
-      <w:r>
-        <w:rPr>
-          <w:lang w:val="en-US"/>
-        </w:rPr>
-        <w:t>redux</w:t>
-      </w:r>
-      <w:proofErr w:type="spellEnd"/>
-      <w:r>
-        <w:rPr>
-          <w:lang w:val="en-US"/>
-        </w:rPr>
-        <w:t>-form</w:t>
-      </w:r>
-    </w:p>
-    <w:p>
-      <w:pPr>
-        <w:spacing w:after="0"/>
-        <w:rPr>
-          <w:lang w:val="en-US"/>
-        </w:rPr>
-      </w:pPr>
-      <w:r>
-        <w:t>Добавить</w:t>
-      </w:r>
-      <w:r>
-        <w:rPr>
-          <w:lang w:val="en-US"/>
-        </w:rPr>
-        <w:t xml:space="preserve"> </w:t>
-      </w:r>
-      <w:r>
-        <w:t>в</w:t>
-      </w:r>
-      <w:r>
-        <w:rPr>
-          <w:lang w:val="en-US"/>
-        </w:rPr>
-        <w:t xml:space="preserve"> </w:t>
-      </w:r>
-      <w:r>
-        <w:rPr>
-          <w:lang w:val="en-US"/>
-        </w:rPr>
-        <w:t>reduxStore</w:t>
-      </w:r>
-      <w:r>
-        <w:rPr>
-          <w:lang w:val="en-US"/>
-        </w:rPr>
-        <w:t>.</w:t>
-      </w:r>
-      <w:r>
-        <w:rPr>
-          <w:lang w:val="en-US"/>
-        </w:rPr>
-        <w:t>js</w:t>
-      </w:r>
-    </w:p>
-    <w:p>
-      <w:pPr>
-        <w:spacing w:after="0"/>
-      </w:pPr>
-      <w:r>
-        <w:rPr>
-          <w:lang w:val="en-US"/>
-        </w:rPr>
-        <w:t>Input</w:t>
-      </w:r>
-      <w:r>
-        <w:t xml:space="preserve"> </w:t>
-      </w:r>
-      <w:r>
-        <w:t xml:space="preserve">меняем на </w:t>
-      </w:r>
-      <w:r>
-        <w:rPr>
-          <w:b/>
-          <w:lang w:val="en-US"/>
-        </w:rPr>
-        <w:t>Field</w:t>
-      </w:r>
-      <w:r>
-        <w:t xml:space="preserve"> (тоже является контейнерной компонентой которая рисует другую компоненту)</w:t>
-      </w:r>
-    </w:p>
-    <w:p>
-      <w:pPr>
-        <w:spacing w:after="0"/>
-      </w:pPr>
-      <w:proofErr w:type="spellStart"/>
-      <w:r>
-        <w:rPr>
-          <w:b/>
-        </w:rPr>
-        <w:t>reduxForm</w:t>
-      </w:r>
-      <w:proofErr w:type="spellEnd"/>
-      <w:r>
-        <w:t>({</w:t>
-      </w:r>
-    </w:p>
-    <w:p>
-      <w:pPr>
-        <w:spacing w:after="0"/>
-      </w:pPr>
-      <w:r>
-        <w:t xml:space="preserve">  </w:t>
-      </w:r>
-      <w:proofErr w:type="spellStart"/>
-      <w:r>
-        <w:t>form</w:t>
-      </w:r>
-      <w:proofErr w:type="spellEnd"/>
-      <w:r>
-        <w:t>: "</w:t>
-      </w:r>
-      <w:proofErr w:type="spellStart"/>
-      <w:r>
-        <w:t>login</w:t>
-      </w:r>
-      <w:proofErr w:type="spellEnd"/>
-      <w:r>
-        <w:t xml:space="preserve">" // что то типа идентификатора для формы (не относится не к </w:t>
-      </w:r>
-      <w:proofErr w:type="spellStart"/>
-      <w:r>
-        <w:t>html</w:t>
-      </w:r>
-      <w:proofErr w:type="spellEnd"/>
-      <w:r>
-        <w:t xml:space="preserve"> не к полю в </w:t>
-      </w:r>
-      <w:proofErr w:type="spellStart"/>
-      <w:r>
-        <w:t>store</w:t>
-      </w:r>
-      <w:proofErr w:type="spellEnd"/>
-      <w:r>
-        <w:t>)</w:t>
-      </w:r>
-    </w:p>
-    <w:p>
-      <w:pPr>
-        <w:spacing w:after="0"/>
-      </w:pPr>
-      <w:r>
-        <w:t>})(</w:t>
-      </w:r>
-      <w:proofErr w:type="spellStart"/>
-      <w:r>
-        <w:t>LoginForm</w:t>
-      </w:r>
-      <w:proofErr w:type="spellEnd"/>
-      <w:r>
-        <w:t>)</w:t>
-      </w:r>
-    </w:p>
-    <w:p>
-      <w:pPr>
-        <w:spacing w:after="0"/>
-      </w:pPr>
-      <w:proofErr w:type="spellStart"/>
-      <w:r>
-        <w:t>handleSubmit</w:t>
-      </w:r>
-      <w:proofErr w:type="spellEnd"/>
-      <w:r>
-        <w:t xml:space="preserve"> </w:t>
-      </w:r>
-      <w:r>
-        <w:t>прокидывает</w:t>
-      </w:r>
-      <w:r>
-        <w:t>ся</w:t>
-      </w:r>
-      <w:r>
-        <w:t xml:space="preserve"> </w:t>
-      </w:r>
-      <w:proofErr w:type="spellStart"/>
-      <w:r>
-        <w:rPr>
-          <w:lang w:val="en-US"/>
-        </w:rPr>
-        <w:t>reduxForm</w:t>
-      </w:r>
-      <w:proofErr w:type="spellEnd"/>
-    </w:p>
-    <w:p>
-      <w:pPr>
-        <w:spacing w:after="0"/>
-      </w:pPr>
-    </w:p>
-    <w:p>
-      <w:pPr>
-        <w:spacing w:after="0"/>
-      </w:pPr>
-      <w:r>
-        <w:t xml:space="preserve">Ошибки </w:t>
-      </w:r>
-      <w:proofErr w:type="spellStart"/>
-      <w:r>
-        <w:t>валидации</w:t>
-      </w:r>
-      <w:proofErr w:type="spellEnd"/>
-      <w:r>
-        <w:t xml:space="preserve"> лежат в </w:t>
-      </w:r>
-      <w:r>
-        <w:rPr>
-          <w:lang w:val="en-US"/>
-        </w:rPr>
-        <w:t>meta</w:t>
-      </w:r>
-      <w:r>
-        <w:t>.</w:t>
-      </w:r>
       <w:r>
         <w:rPr>
           <w:lang w:val="en-US"/>
@@ -3963,7 +3993,6 @@
           <w:b/>
           <w:lang w:val="en-US"/>
         </w:rPr>
-        <w:lastRenderedPageBreak/>
         <w:t>stopSubmit</w:t>
       </w:r>
       <w:proofErr w:type="spellEnd"/>
@@ -4755,80 +4784,80 @@
         <w:spacing w:after="0"/>
       </w:pPr>
       <w:r>
+        <w:t xml:space="preserve">Раньше у нас был </w:t>
+      </w:r>
+      <w:proofErr w:type="spellStart"/>
+      <w:r>
+        <w:t>одил</w:t>
+      </w:r>
+      <w:proofErr w:type="spellEnd"/>
+      <w:r>
+        <w:t xml:space="preserve"> локальный </w:t>
+      </w:r>
+      <w:proofErr w:type="spellStart"/>
+      <w:r>
+        <w:t>state</w:t>
+      </w:r>
+      <w:proofErr w:type="spellEnd"/>
+      <w:r>
+        <w:t xml:space="preserve"> с несколькими полями, а сейчас несколько </w:t>
+      </w:r>
+      <w:proofErr w:type="spellStart"/>
+      <w:r>
+        <w:rPr>
+          <w:lang w:val="en-US"/>
+        </w:rPr>
+        <w:t>usestate</w:t>
+      </w:r>
+      <w:proofErr w:type="spellEnd"/>
+      <w:r>
+        <w:t xml:space="preserve"> с одним полем</w:t>
+      </w:r>
+    </w:p>
+    <w:p>
+      <w:pPr>
+        <w:spacing w:after="0"/>
+      </w:pPr>
+    </w:p>
+    <w:p>
+      <w:pPr>
+        <w:spacing w:after="0"/>
+      </w:pPr>
+      <w:proofErr w:type="spellStart"/>
+      <w:r>
+        <w:t>this.state</w:t>
+      </w:r>
+      <w:proofErr w:type="spellEnd"/>
+      <w:r>
+        <w:t xml:space="preserve"> </w:t>
+      </w:r>
+      <w:r>
+        <w:t xml:space="preserve">всегда указывает на самое свежее состояние, а </w:t>
+      </w:r>
+      <w:proofErr w:type="spellStart"/>
+      <w:r>
+        <w:rPr>
+          <w:lang w:val="en-US"/>
+        </w:rPr>
+        <w:t>useState</w:t>
+      </w:r>
+      <w:proofErr w:type="spellEnd"/>
+      <w:r>
+        <w:t xml:space="preserve"> </w:t>
+      </w:r>
+      <w:r>
+        <w:t xml:space="preserve">указывает на состояние </w:t>
+      </w:r>
+      <w:r>
+        <w:t>принадлежащее конкретному рендеру</w:t>
+      </w:r>
+    </w:p>
+    <w:p>
+      <w:pPr>
+        <w:spacing w:after="0"/>
+      </w:pPr>
+      <w:r>
         <w:lastRenderedPageBreak/>
-        <w:t xml:space="preserve">Раньше у нас был </w:t>
-      </w:r>
-      <w:proofErr w:type="spellStart"/>
-      <w:r>
-        <w:t>одил</w:t>
-      </w:r>
-      <w:proofErr w:type="spellEnd"/>
-      <w:r>
-        <w:t xml:space="preserve"> локальный </w:t>
-      </w:r>
-      <w:proofErr w:type="spellStart"/>
-      <w:r>
-        <w:t>state</w:t>
-      </w:r>
-      <w:proofErr w:type="spellEnd"/>
-      <w:r>
-        <w:t xml:space="preserve"> с несколькими полями, а сейчас несколько </w:t>
-      </w:r>
-      <w:proofErr w:type="spellStart"/>
-      <w:r>
-        <w:rPr>
-          <w:lang w:val="en-US"/>
-        </w:rPr>
-        <w:t>usestate</w:t>
-      </w:r>
-      <w:proofErr w:type="spellEnd"/>
-      <w:r>
-        <w:t xml:space="preserve"> с одним полем</w:t>
-      </w:r>
-    </w:p>
-    <w:p>
-      <w:pPr>
-        <w:spacing w:after="0"/>
-      </w:pPr>
-    </w:p>
-    <w:p>
-      <w:pPr>
-        <w:spacing w:after="0"/>
-      </w:pPr>
-      <w:proofErr w:type="spellStart"/>
-      <w:r>
-        <w:t>this.state</w:t>
-      </w:r>
-      <w:proofErr w:type="spellEnd"/>
-      <w:r>
-        <w:t xml:space="preserve"> </w:t>
-      </w:r>
-      <w:r>
-        <w:t xml:space="preserve">всегда указывает на самое свежее состояние, а </w:t>
-      </w:r>
-      <w:proofErr w:type="spellStart"/>
-      <w:r>
-        <w:rPr>
-          <w:lang w:val="en-US"/>
-        </w:rPr>
-        <w:t>useState</w:t>
-      </w:r>
-      <w:proofErr w:type="spellEnd"/>
-      <w:r>
-        <w:t xml:space="preserve"> </w:t>
-      </w:r>
-      <w:r>
-        <w:t xml:space="preserve">указывает на состояние </w:t>
-      </w:r>
-      <w:r>
-        <w:t>принадлежащее конкретному рендеру</w:t>
-      </w:r>
-    </w:p>
-    <w:p>
-      <w:pPr>
-        <w:spacing w:after="0"/>
-      </w:pPr>
-      <w:r>
         <w:t>Замыкания — это отличный инструмент в том случае, если значение, которое «запирают» в замыкании, никогда не меняется</w:t>
       </w:r>
     </w:p>
@@ -4982,6 +5011,33 @@
       <w:pPr>
         <w:spacing w:after="0"/>
       </w:pPr>
+      <w:r>
+        <w:t xml:space="preserve">Если массив зависимостей пустой, то при </w:t>
+      </w:r>
+      <w:proofErr w:type="spellStart"/>
+      <w:r>
+        <w:t>демотрировании</w:t>
+      </w:r>
+      <w:proofErr w:type="spellEnd"/>
+      <w:r>
+        <w:t xml:space="preserve"> компоненты(покидании страницы) вызовется функция которую можно передать в </w:t>
+      </w:r>
+      <w:r>
+        <w:rPr>
+          <w:lang w:val="en-US"/>
+        </w:rPr>
+        <w:t>return</w:t>
+      </w:r>
+    </w:p>
+    <w:p>
+      <w:pPr>
+        <w:spacing w:after="0"/>
+      </w:pPr>
+    </w:p>
+    <w:p>
+      <w:pPr>
+        <w:spacing w:after="0"/>
+      </w:pPr>
       <w:proofErr w:type="spellStart"/>
       <w:r>
         <w:rPr>
@@ -5601,74 +5657,74 @@
         <w:rPr>
           <w:lang w:val="en-US"/>
         </w:rPr>
+        <w:t>React</w:t>
+      </w:r>
+      <w:r>
+        <w:t>.</w:t>
+      </w:r>
+      <w:proofErr w:type="spellStart"/>
+      <w:r>
+        <w:rPr>
+          <w:b/>
+          <w:lang w:val="en-US"/>
+        </w:rPr>
+        <w:t>PureComponent</w:t>
+      </w:r>
+      <w:proofErr w:type="spellEnd"/>
+      <w:r>
+        <w:t xml:space="preserve"> </w:t>
+      </w:r>
+      <w:r>
+        <w:t xml:space="preserve">– то же самое что и </w:t>
+      </w:r>
+      <w:r>
+        <w:rPr>
+          <w:lang w:val="en-US"/>
+        </w:rPr>
+        <w:t>React</w:t>
+      </w:r>
+      <w:r>
+        <w:t>.</w:t>
+      </w:r>
+      <w:r>
+        <w:rPr>
+          <w:lang w:val="en-US"/>
+        </w:rPr>
+        <w:t>Component</w:t>
+      </w:r>
+      <w:r>
+        <w:t xml:space="preserve">, только еще делает проверку </w:t>
+      </w:r>
+      <w:proofErr w:type="spellStart"/>
+      <w:r>
+        <w:rPr>
+          <w:lang w:val="en-US"/>
+        </w:rPr>
+        <w:t>shouldComponentUpdate</w:t>
+      </w:r>
+      <w:proofErr w:type="spellEnd"/>
+      <w:r>
+        <w:t xml:space="preserve"> </w:t>
+      </w:r>
+      <w:r>
+        <w:t>в которой сверяет с</w:t>
+      </w:r>
+      <w:r>
+        <w:t>тарые пропсы и старое состояние с новыми</w:t>
+      </w:r>
+      <w:r>
+        <w:t xml:space="preserve"> (сверяет поверхностно)</w:t>
+      </w:r>
+    </w:p>
+    <w:p>
+      <w:pPr>
+        <w:spacing w:after="0"/>
+      </w:pPr>
+      <w:r>
+        <w:rPr>
+          <w:lang w:val="en-US"/>
+        </w:rPr>
         <w:lastRenderedPageBreak/>
-        <w:t>React</w:t>
-      </w:r>
-      <w:r>
-        <w:t>.</w:t>
-      </w:r>
-      <w:proofErr w:type="spellStart"/>
-      <w:r>
-        <w:rPr>
-          <w:b/>
-          <w:lang w:val="en-US"/>
-        </w:rPr>
-        <w:t>PureComponent</w:t>
-      </w:r>
-      <w:proofErr w:type="spellEnd"/>
-      <w:r>
-        <w:t xml:space="preserve"> </w:t>
-      </w:r>
-      <w:r>
-        <w:t xml:space="preserve">– то же самое что и </w:t>
-      </w:r>
-      <w:r>
-        <w:rPr>
-          <w:lang w:val="en-US"/>
-        </w:rPr>
-        <w:t>React</w:t>
-      </w:r>
-      <w:r>
-        <w:t>.</w:t>
-      </w:r>
-      <w:r>
-        <w:rPr>
-          <w:lang w:val="en-US"/>
-        </w:rPr>
-        <w:t>Component</w:t>
-      </w:r>
-      <w:r>
-        <w:t xml:space="preserve">, только еще делает проверку </w:t>
-      </w:r>
-      <w:proofErr w:type="spellStart"/>
-      <w:r>
-        <w:rPr>
-          <w:lang w:val="en-US"/>
-        </w:rPr>
-        <w:t>shouldComponentUpdate</w:t>
-      </w:r>
-      <w:proofErr w:type="spellEnd"/>
-      <w:r>
-        <w:t xml:space="preserve"> </w:t>
-      </w:r>
-      <w:r>
-        <w:t>в которой сверяет с</w:t>
-      </w:r>
-      <w:r>
-        <w:t>тарые пропсы и старое состояние с новыми</w:t>
-      </w:r>
-      <w:r>
-        <w:t xml:space="preserve"> (сверяет поверхностно)</w:t>
-      </w:r>
-    </w:p>
-    <w:p>
-      <w:pPr>
-        <w:spacing w:after="0"/>
-      </w:pPr>
-      <w:r>
-        <w:rPr>
-          <w:lang w:val="en-US"/>
-        </w:rPr>
         <w:t>React</w:t>
       </w:r>
       <w:r>
@@ -5944,9 +6000,6 @@
     <w:p>
       <w:pPr>
         <w:spacing w:after="0"/>
-        <w:rPr>
-          <w:lang w:val="en-US"/>
-        </w:rPr>
       </w:pPr>
       <w:r>
         <w:t xml:space="preserve">Заменяем </w:t>
@@ -6015,7 +6068,10 @@
         <w:rPr>
           <w:lang w:val="en-US"/>
         </w:rPr>
-        <w:t xml:space="preserve">Await </w:t>
+        <w:t>Await</w:t>
+      </w:r>
+      <w:r>
+        <w:t xml:space="preserve"> </w:t>
       </w:r>
       <w:r>
         <w:t xml:space="preserve">ждет пока </w:t>
@@ -6034,8 +6090,629 @@
         </w:rPr>
         <w:t>resolved</w:t>
       </w:r>
-      <w:bookmarkStart w:id="0" w:name="_GoBack"/>
-      <w:bookmarkEnd w:id="0"/>
+    </w:p>
+    <w:p>
+      <w:pPr>
+        <w:spacing w:after="0"/>
+      </w:pPr>
+    </w:p>
+    <w:p>
+      <w:pPr>
+        <w:spacing w:after="0"/>
+      </w:pPr>
+      <w:r>
+        <w:rPr>
+          <w:lang w:val="en-US"/>
+        </w:rPr>
+        <w:t>React</w:t>
+      </w:r>
+      <w:r>
+        <w:t>.</w:t>
+      </w:r>
+      <w:r>
+        <w:rPr>
+          <w:lang w:val="en-US"/>
+        </w:rPr>
+        <w:t>lazy</w:t>
+      </w:r>
+      <w:r>
+        <w:t xml:space="preserve"> </w:t>
+      </w:r>
+      <w:r>
+        <w:t>–</w:t>
+      </w:r>
+      <w:r>
+        <w:t xml:space="preserve"> </w:t>
+      </w:r>
+      <w:r>
+        <w:t>ленивая загрузка. При открытии страницы в браузере будет загружаться не весь код приложения, а только часть</w:t>
+      </w:r>
+    </w:p>
+    <w:p>
+      <w:pPr>
+        <w:spacing w:after="0"/>
+        <w:rPr>
+          <w:lang w:val="en-US"/>
+        </w:rPr>
+      </w:pPr>
+      <w:proofErr w:type="spellStart"/>
+      <w:r>
+        <w:rPr>
+          <w:lang w:val="en-US"/>
+        </w:rPr>
+        <w:t>const</w:t>
+      </w:r>
+      <w:proofErr w:type="spellEnd"/>
+      <w:r>
+        <w:rPr>
+          <w:lang w:val="en-US"/>
+        </w:rPr>
+        <w:t xml:space="preserve"> </w:t>
+      </w:r>
+      <w:proofErr w:type="spellStart"/>
+      <w:r>
+        <w:rPr>
+          <w:lang w:val="en-US"/>
+        </w:rPr>
+        <w:t>OtherComponent</w:t>
+      </w:r>
+      <w:proofErr w:type="spellEnd"/>
+      <w:r>
+        <w:rPr>
+          <w:lang w:val="en-US"/>
+        </w:rPr>
+        <w:t xml:space="preserve"> = </w:t>
+      </w:r>
+      <w:proofErr w:type="spellStart"/>
+      <w:r>
+        <w:rPr>
+          <w:lang w:val="en-US"/>
+        </w:rPr>
+        <w:t>React.lazy</w:t>
+      </w:r>
+      <w:proofErr w:type="spellEnd"/>
+      <w:r>
+        <w:rPr>
+          <w:lang w:val="en-US"/>
+        </w:rPr>
+        <w:t>(() =&gt; import(</w:t>
+      </w:r>
+      <w:proofErr w:type="gramStart"/>
+      <w:r>
+        <w:rPr>
+          <w:lang w:val="en-US"/>
+        </w:rPr>
+        <w:t>'./</w:t>
+      </w:r>
+      <w:proofErr w:type="spellStart"/>
+      <w:proofErr w:type="gramEnd"/>
+      <w:r>
+        <w:rPr>
+          <w:lang w:val="en-US"/>
+        </w:rPr>
+        <w:t>OtherComponent</w:t>
+      </w:r>
+      <w:proofErr w:type="spellEnd"/>
+      <w:r>
+        <w:rPr>
+          <w:lang w:val="en-US"/>
+        </w:rPr>
+        <w:t>'));</w:t>
+      </w:r>
+    </w:p>
+    <w:p>
+      <w:pPr>
+        <w:spacing w:after="0"/>
+      </w:pPr>
+      <w:r>
+        <w:rPr>
+          <w:lang w:val="en-US"/>
+        </w:rPr>
+        <w:t>React</w:t>
+      </w:r>
+      <w:r>
+        <w:t>.</w:t>
+      </w:r>
+      <w:proofErr w:type="spellStart"/>
+      <w:r>
+        <w:rPr>
+          <w:lang w:val="en-US"/>
+        </w:rPr>
+        <w:t>Suspence</w:t>
+      </w:r>
+      <w:proofErr w:type="spellEnd"/>
+      <w:r>
+        <w:t xml:space="preserve"> – </w:t>
+      </w:r>
+      <w:r>
+        <w:t>компонента которая нужна для оборачивания кода который будет загружаться лениво</w:t>
+      </w:r>
+    </w:p>
+    <w:p>
+      <w:pPr>
+        <w:spacing w:after="0"/>
+        <w:rPr>
+          <w:lang w:val="en-US"/>
+        </w:rPr>
+      </w:pPr>
+      <w:r>
+        <w:rPr>
+          <w:lang w:val="en-US"/>
+        </w:rPr>
+        <w:t>&lt;</w:t>
+      </w:r>
+      <w:r>
+        <w:rPr>
+          <w:lang w:val="en-US"/>
+        </w:rPr>
+        <w:t xml:space="preserve"> </w:t>
+      </w:r>
+      <w:proofErr w:type="spellStart"/>
+      <w:r>
+        <w:rPr>
+          <w:lang w:val="en-US"/>
+        </w:rPr>
+        <w:t>React</w:t>
+      </w:r>
+      <w:r>
+        <w:rPr>
+          <w:lang w:val="en-US"/>
+        </w:rPr>
+        <w:t>.</w:t>
+      </w:r>
+      <w:r>
+        <w:rPr>
+          <w:lang w:val="en-US"/>
+        </w:rPr>
+        <w:t>Suspence</w:t>
+      </w:r>
+      <w:proofErr w:type="spellEnd"/>
+      <w:r>
+        <w:rPr>
+          <w:lang w:val="en-US"/>
+        </w:rPr>
+        <w:t xml:space="preserve"> </w:t>
+      </w:r>
+      <w:r>
+        <w:rPr>
+          <w:lang w:val="en-US"/>
+        </w:rPr>
+        <w:t>fallback={&lt;div&gt;…&lt;/div&gt;}&gt;…&lt;</w:t>
+      </w:r>
+      <w:r>
+        <w:rPr>
+          <w:lang w:val="en-US"/>
+        </w:rPr>
+        <w:t xml:space="preserve"> </w:t>
+      </w:r>
+      <w:proofErr w:type="spellStart"/>
+      <w:r>
+        <w:rPr>
+          <w:lang w:val="en-US"/>
+        </w:rPr>
+        <w:t>React</w:t>
+      </w:r>
+      <w:r>
+        <w:rPr>
+          <w:lang w:val="en-US"/>
+        </w:rPr>
+        <w:t>.</w:t>
+      </w:r>
+      <w:r>
+        <w:rPr>
+          <w:lang w:val="en-US"/>
+        </w:rPr>
+        <w:t>Suspence</w:t>
+      </w:r>
+      <w:proofErr w:type="spellEnd"/>
+      <w:r>
+        <w:rPr>
+          <w:lang w:val="en-US"/>
+        </w:rPr>
+        <w:t xml:space="preserve"> /&gt;</w:t>
+      </w:r>
+    </w:p>
+    <w:p>
+      <w:pPr>
+        <w:spacing w:after="0"/>
+        <w:rPr>
+          <w:lang w:val="en-US"/>
+        </w:rPr>
+      </w:pPr>
+    </w:p>
+    <w:p>
+      <w:pPr>
+        <w:spacing w:after="0"/>
+        <w:rPr>
+          <w:lang w:val="en-US"/>
+        </w:rPr>
+      </w:pPr>
+      <w:r>
+        <w:rPr>
+          <w:lang w:val="en-US"/>
+        </w:rPr>
+        <w:t>Git</w:t>
+      </w:r>
+      <w:r>
+        <w:rPr>
+          <w:lang w:val="en-US"/>
+        </w:rPr>
+        <w:t xml:space="preserve">Hub – </w:t>
+      </w:r>
+      <w:r>
+        <w:t>хостинг</w:t>
+      </w:r>
+      <w:r>
+        <w:rPr>
+          <w:lang w:val="en-US"/>
+        </w:rPr>
+        <w:t xml:space="preserve"> </w:t>
+      </w:r>
+      <w:proofErr w:type="spellStart"/>
+      <w:r>
+        <w:t>репозитория</w:t>
+      </w:r>
+      <w:proofErr w:type="spellEnd"/>
+    </w:p>
+    <w:p>
+      <w:pPr>
+        <w:spacing w:after="0"/>
+        <w:rPr>
+          <w:lang w:val="en-US"/>
+        </w:rPr>
+      </w:pPr>
+    </w:p>
+    <w:p>
+      <w:pPr>
+        <w:spacing w:after="0"/>
+        <w:rPr>
+          <w:lang w:val="en-US"/>
+        </w:rPr>
+      </w:pPr>
+      <w:hyperlink r:id="rId10" w:history="1">
+        <w:r>
+          <w:rPr>
+            <w:rStyle w:val="a4"/>
+            <w:lang w:val="en-US"/>
+          </w:rPr>
+          <w:t>https://www.youtube.com/watch?v=weofpA94SP0&amp;list=PLcvhF2Wqh7DNVy1OCUpG3i5lyxyBWhGZ8&amp;index=99</w:t>
+        </w:r>
+      </w:hyperlink>
+    </w:p>
+    <w:p>
+      <w:pPr>
+        <w:spacing w:after="0"/>
+        <w:rPr>
+          <w:lang w:val="en-US"/>
+        </w:rPr>
+      </w:pPr>
+      <w:r>
+        <w:rPr>
+          <w:lang w:val="en-US"/>
+        </w:rPr>
+        <w:t>deploy app</w:t>
+      </w:r>
+    </w:p>
+    <w:p>
+      <w:pPr>
+        <w:spacing w:after="0"/>
+        <w:rPr>
+          <w:lang w:val="en-US"/>
+        </w:rPr>
+      </w:pPr>
+    </w:p>
+    <w:p>
+      <w:pPr>
+        <w:spacing w:after="0"/>
+        <w:rPr>
+          <w:lang w:val="en-US"/>
+        </w:rPr>
+      </w:pPr>
+      <w:r>
+        <w:rPr>
+          <w:lang w:val="en-US"/>
+        </w:rPr>
+        <w:t>&lt;</w:t>
+      </w:r>
+      <w:proofErr w:type="spellStart"/>
+      <w:r>
+        <w:rPr>
+          <w:lang w:val="en-US"/>
+        </w:rPr>
+        <w:t>BrowserRouter</w:t>
+      </w:r>
+      <w:proofErr w:type="spellEnd"/>
+      <w:r>
+        <w:rPr>
+          <w:lang w:val="en-US"/>
+        </w:rPr>
+        <w:t xml:space="preserve"> </w:t>
+      </w:r>
+      <w:proofErr w:type="spellStart"/>
+      <w:r>
+        <w:rPr>
+          <w:lang w:val="en-US"/>
+        </w:rPr>
+        <w:t>basename</w:t>
+      </w:r>
+      <w:proofErr w:type="spellEnd"/>
+      <w:r>
+        <w:rPr>
+          <w:lang w:val="en-US"/>
+        </w:rPr>
+        <w:t>={</w:t>
+      </w:r>
+      <w:proofErr w:type="spellStart"/>
+      <w:proofErr w:type="gramStart"/>
+      <w:r>
+        <w:rPr>
+          <w:lang w:val="en-US"/>
+        </w:rPr>
+        <w:t>process.env.PUBLIC</w:t>
+      </w:r>
+      <w:proofErr w:type="gramEnd"/>
+      <w:r>
+        <w:rPr>
+          <w:lang w:val="en-US"/>
+        </w:rPr>
+        <w:t>_URL</w:t>
+      </w:r>
+      <w:proofErr w:type="spellEnd"/>
+      <w:r>
+        <w:rPr>
+          <w:lang w:val="en-US"/>
+        </w:rPr>
+        <w:t>}&gt;</w:t>
+      </w:r>
+      <w:r>
+        <w:rPr>
+          <w:lang w:val="en-US"/>
+        </w:rPr>
+        <w:t xml:space="preserve"> - </w:t>
+      </w:r>
+      <w:proofErr w:type="spellStart"/>
+      <w:r>
+        <w:rPr>
+          <w:lang w:val="en-US"/>
+        </w:rPr>
+        <w:t>url</w:t>
+      </w:r>
+      <w:proofErr w:type="spellEnd"/>
+      <w:r>
+        <w:rPr>
+          <w:lang w:val="en-US"/>
+        </w:rPr>
+        <w:t xml:space="preserve"> </w:t>
+      </w:r>
+      <w:r>
+        <w:t>берется</w:t>
+      </w:r>
+      <w:r>
+        <w:rPr>
+          <w:lang w:val="en-US"/>
+        </w:rPr>
+        <w:t xml:space="preserve"> </w:t>
+      </w:r>
+      <w:r>
+        <w:t>из</w:t>
+      </w:r>
+      <w:r>
+        <w:rPr>
+          <w:lang w:val="en-US"/>
+        </w:rPr>
+        <w:t xml:space="preserve"> </w:t>
+      </w:r>
+      <w:r>
+        <w:t>окружения</w:t>
+      </w:r>
+      <w:r>
+        <w:rPr>
+          <w:lang w:val="en-US"/>
+        </w:rPr>
+        <w:t xml:space="preserve">. </w:t>
+      </w:r>
+      <w:r>
+        <w:rPr>
+          <w:lang w:val="en-US"/>
+        </w:rPr>
+        <w:t xml:space="preserve">Process </w:t>
+      </w:r>
+      <w:r>
+        <w:t>переменная</w:t>
+      </w:r>
+      <w:r>
+        <w:rPr>
+          <w:lang w:val="en-US"/>
+        </w:rPr>
+        <w:t xml:space="preserve"> </w:t>
+      </w:r>
+      <w:proofErr w:type="spellStart"/>
+      <w:r>
+        <w:rPr>
+          <w:lang w:val="en-US"/>
+        </w:rPr>
+        <w:t>nodejs</w:t>
+      </w:r>
+      <w:proofErr w:type="spellEnd"/>
+    </w:p>
+    <w:p>
+      <w:pPr>
+        <w:spacing w:after="0"/>
+        <w:rPr>
+          <w:lang w:val="en-US"/>
+        </w:rPr>
+      </w:pPr>
+    </w:p>
+    <w:p>
+      <w:pPr>
+        <w:spacing w:after="0"/>
+      </w:pPr>
+      <w:proofErr w:type="spellStart"/>
+      <w:r>
+        <w:rPr>
+          <w:lang w:val="en-US"/>
+        </w:rPr>
+        <w:t>BrowserRouter</w:t>
+      </w:r>
+      <w:proofErr w:type="spellEnd"/>
+      <w:r>
+        <w:rPr>
+          <w:lang w:val="en-US"/>
+        </w:rPr>
+        <w:t xml:space="preserve"> </w:t>
+      </w:r>
+      <w:r>
+        <w:t>меняем</w:t>
+      </w:r>
+      <w:r>
+        <w:rPr>
+          <w:lang w:val="en-US"/>
+        </w:rPr>
+        <w:t xml:space="preserve"> </w:t>
+      </w:r>
+      <w:r>
+        <w:t>на</w:t>
+      </w:r>
+      <w:r>
+        <w:rPr>
+          <w:lang w:val="en-US"/>
+        </w:rPr>
+        <w:t xml:space="preserve"> </w:t>
+      </w:r>
+      <w:proofErr w:type="spellStart"/>
+      <w:r>
+        <w:rPr>
+          <w:lang w:val="en-US"/>
+        </w:rPr>
+        <w:t>HashRouter</w:t>
+      </w:r>
+      <w:proofErr w:type="spellEnd"/>
+      <w:r>
+        <w:rPr>
+          <w:lang w:val="en-US"/>
+        </w:rPr>
+        <w:t xml:space="preserve">, </w:t>
+      </w:r>
+      <w:r>
+        <w:t>но</w:t>
+      </w:r>
+      <w:r>
+        <w:rPr>
+          <w:lang w:val="en-US"/>
+        </w:rPr>
+        <w:t xml:space="preserve"> </w:t>
+      </w:r>
+      <w:r>
+        <w:t>только</w:t>
+      </w:r>
+      <w:r>
+        <w:rPr>
+          <w:lang w:val="en-US"/>
+        </w:rPr>
+        <w:t xml:space="preserve"> </w:t>
+      </w:r>
+      <w:proofErr w:type="spellStart"/>
+      <w:r>
+        <w:t>изза</w:t>
+      </w:r>
+      <w:proofErr w:type="spellEnd"/>
+      <w:r>
+        <w:rPr>
+          <w:lang w:val="en-US"/>
+        </w:rPr>
+        <w:t xml:space="preserve"> </w:t>
+      </w:r>
+      <w:r>
+        <w:t>неполноценности</w:t>
+      </w:r>
+      <w:r>
+        <w:rPr>
+          <w:lang w:val="en-US"/>
+        </w:rPr>
+        <w:t xml:space="preserve"> </w:t>
+      </w:r>
+      <w:r>
+        <w:rPr>
+          <w:lang w:val="en-US"/>
+        </w:rPr>
+        <w:t>GitHub</w:t>
+      </w:r>
+      <w:r>
+        <w:rPr>
+          <w:lang w:val="en-US"/>
+        </w:rPr>
+        <w:t xml:space="preserve">. </w:t>
+      </w:r>
+      <w:proofErr w:type="spellStart"/>
+      <w:r>
+        <w:rPr>
+          <w:lang w:val="en-US"/>
+        </w:rPr>
+        <w:t>HashRouter</w:t>
+      </w:r>
+      <w:proofErr w:type="spellEnd"/>
+      <w:r>
+        <w:t xml:space="preserve"> – </w:t>
+      </w:r>
+      <w:r>
+        <w:t>это устаревшая технология</w:t>
+      </w:r>
+    </w:p>
+    <w:p>
+      <w:pPr>
+        <w:spacing w:after="0"/>
+      </w:pPr>
+    </w:p>
+    <w:p>
+      <w:pPr>
+        <w:spacing w:after="0"/>
+        <w:rPr>
+          <w:lang w:val="en-US"/>
+        </w:rPr>
+      </w:pPr>
+      <w:r>
+        <w:t xml:space="preserve">Чтобы через </w:t>
+      </w:r>
+      <w:proofErr w:type="spellStart"/>
+      <w:r>
+        <w:t>input</w:t>
+      </w:r>
+      <w:proofErr w:type="spellEnd"/>
+      <w:r>
+        <w:t xml:space="preserve"> можно было загружать файлы, нужно укатать </w:t>
+      </w:r>
+      <w:r>
+        <w:rPr>
+          <w:lang w:val="en-US"/>
+        </w:rPr>
+        <w:t>type</w:t>
+      </w:r>
+      <w:r>
+        <w:t>=</w:t>
+      </w:r>
+      <w:r>
+        <w:rPr>
+          <w:lang w:val="en-US"/>
+        </w:rPr>
+        <w:t>file</w:t>
+      </w:r>
+      <w:r>
+        <w:t xml:space="preserve"> и если требуется одновременно загружать несколько файлов, то пишем </w:t>
+      </w:r>
+      <w:proofErr w:type="spellStart"/>
+      <w:r>
+        <w:t>multiple</w:t>
+      </w:r>
+      <w:proofErr w:type="spellEnd"/>
+      <w:r>
+        <w:t xml:space="preserve"> (</w:t>
+      </w:r>
+      <w:r>
+        <w:t>по умолчанию можно загрузить только один файл</w:t>
+      </w:r>
+      <w:r>
+        <w:t>)</w:t>
+      </w:r>
     </w:p>
     <w:sectPr>
       <w:pgSz w:w="11906" w:h="16838"/>
@@ -6856,7 +7533,7 @@
 </file>
 
 <file path=customXml/itemProps1.xml><?xml version="1.0" encoding="utf-8"?>
-<ds:datastoreItem xmlns:ds="http://schemas.openxmlformats.org/officeDocument/2006/customXml" ds:itemID="{E3C3BEDD-4B2D-4C8C-8C42-6CC111772156}">
+<ds:datastoreItem xmlns:ds="http://schemas.openxmlformats.org/officeDocument/2006/customXml" ds:itemID="{7B717CD4-26B1-4BC9-9B91-4555429CF791}">
   <ds:schemaRefs>
     <ds:schemaRef ds:uri="http://schemas.openxmlformats.org/officeDocument/2006/bibliography"/>
   </ds:schemaRefs>

</xml_diff>